<commit_message>
recorte de texto en proceso, unifico tipografias con un mixin e include, se elimino los lorems, se mejoró la tabilación, se corrigió la etiqueta meta keywords
</commit_message>
<xml_diff>
--- a/modificaciones.docx
+++ b/modificaciones.docx
@@ -1,6 +1,6 @@
 
 <file path=word/document.xml><?xml version="1.0" encoding="utf-8"?>
-<w:document xmlns:wpc="http://schemas.microsoft.com/office/word/2010/wordprocessingCanvas" xmlns:cx="http://schemas.microsoft.com/office/drawing/2014/chartex" xmlns:cx1="http://schemas.microsoft.com/office/drawing/2015/9/8/chartex" xmlns:cx2="http://schemas.microsoft.com/office/drawing/2015/10/21/chartex" xmlns:cx3="http://schemas.microsoft.com/office/drawing/2016/5/9/chartex" xmlns:cx4="http://schemas.microsoft.com/office/drawing/2016/5/10/chartex" xmlns:cx5="http://schemas.microsoft.com/office/drawing/2016/5/11/chartex" xmlns:cx6="http://schemas.microsoft.com/office/drawing/2016/5/12/chartex" xmlns:cx7="http://schemas.microsoft.com/office/drawing/2016/5/13/chartex" xmlns:cx8="http://schemas.microsoft.com/office/drawing/2016/5/14/chartex" xmlns:mc="http://schemas.openxmlformats.org/markup-compatibility/2006" xmlns:aink="http://schemas.microsoft.com/office/drawing/2016/ink" xmlns:am3d="http://schemas.microsoft.com/office/drawing/2017/model3d" xmlns:o="urn:schemas-microsoft-com:office:office" xmlns:r="http://schemas.openxmlformats.org/officeDocument/2006/relationships" xmlns:m="http://schemas.openxmlformats.org/officeDocument/2006/math" xmlns:v="urn:schemas-microsoft-com:vml" xmlns:wp14="http://schemas.microsoft.com/office/word/2010/wordprocessingDrawing" xmlns:wp="http://schemas.openxmlformats.org/drawingml/2006/wordprocessingDrawing" xmlns:w10="urn:schemas-microsoft-com:office:word" xmlns:w="http://schemas.openxmlformats.org/wordprocessingml/2006/main" xmlns:w14="http://schemas.microsoft.com/office/word/2010/wordml" xmlns:w15="http://schemas.microsoft.com/office/word/2012/wordml" xmlns:w16cex="http://schemas.microsoft.com/office/word/2018/wordml/cex" xmlns:w16cid="http://schemas.microsoft.com/office/word/2016/wordml/cid" xmlns:w16="http://schemas.microsoft.com/office/word/2018/wordml" xmlns:w16sdtdh="http://schemas.microsoft.com/office/word/2020/wordml/sdtdatahash" xmlns:w16se="http://schemas.microsoft.com/office/word/2015/wordml/symex" xmlns:wpg="http://schemas.microsoft.com/office/word/2010/wordprocessingGroup" xmlns:wpi="http://schemas.microsoft.com/office/word/2010/wordprocessingInk" xmlns:wne="http://schemas.microsoft.com/office/word/2006/wordml" xmlns:wps="http://schemas.microsoft.com/office/word/2010/wordprocessingShape" mc:Ignorable="w14 w15 w16se w16cid w16 w16cex w16sdtdh wp14">
+<w:document xmlns:wpc="http://schemas.microsoft.com/office/word/2010/wordprocessingCanvas" xmlns:cx="http://schemas.microsoft.com/office/drawing/2014/chartex" xmlns:cx1="http://schemas.microsoft.com/office/drawing/2015/9/8/chartex" xmlns:cx2="http://schemas.microsoft.com/office/drawing/2015/10/21/chartex" xmlns:cx3="http://schemas.microsoft.com/office/drawing/2016/5/9/chartex" xmlns:cx4="http://schemas.microsoft.com/office/drawing/2016/5/10/chartex" xmlns:cx5="http://schemas.microsoft.com/office/drawing/2016/5/11/chartex" xmlns:cx6="http://schemas.microsoft.com/office/drawing/2016/5/12/chartex" xmlns:cx7="http://schemas.microsoft.com/office/drawing/2016/5/13/chartex" xmlns:cx8="http://schemas.microsoft.com/office/drawing/2016/5/14/chartex" xmlns:mc="http://schemas.openxmlformats.org/markup-compatibility/2006" xmlns:aink="http://schemas.microsoft.com/office/drawing/2016/ink" xmlns:am3d="http://schemas.microsoft.com/office/drawing/2017/model3d" xmlns:o="urn:schemas-microsoft-com:office:office" xmlns:oel="http://schemas.microsoft.com/office/2019/extlst" xmlns:r="http://schemas.openxmlformats.org/officeDocument/2006/relationships" xmlns:m="http://schemas.openxmlformats.org/officeDocument/2006/math" xmlns:v="urn:schemas-microsoft-com:vml" xmlns:wp14="http://schemas.microsoft.com/office/word/2010/wordprocessingDrawing" xmlns:wp="http://schemas.openxmlformats.org/drawingml/2006/wordprocessingDrawing" xmlns:w10="urn:schemas-microsoft-com:office:word" xmlns:w="http://schemas.openxmlformats.org/wordprocessingml/2006/main" xmlns:w14="http://schemas.microsoft.com/office/word/2010/wordml" xmlns:w15="http://schemas.microsoft.com/office/word/2012/wordml" xmlns:w16cex="http://schemas.microsoft.com/office/word/2018/wordml/cex" xmlns:w16cid="http://schemas.microsoft.com/office/word/2016/wordml/cid" xmlns:w16="http://schemas.microsoft.com/office/word/2018/wordml" xmlns:w16sdtdh="http://schemas.microsoft.com/office/word/2020/wordml/sdtdatahash" xmlns:w16se="http://schemas.microsoft.com/office/word/2015/wordml/symex" xmlns:wpg="http://schemas.microsoft.com/office/word/2010/wordprocessingGroup" xmlns:wpi="http://schemas.microsoft.com/office/word/2010/wordprocessingInk" xmlns:wne="http://schemas.microsoft.com/office/word/2006/wordml" xmlns:wps="http://schemas.microsoft.com/office/word/2010/wordprocessingShape" mc:Ignorable="w14 w15 w16se w16cid w16 w16cex w16sdtdh wp14">
   <w:body>
     <w:p>
       <w:pPr>
@@ -50,13 +50,23 @@
         </w:rPr>
         <w:t xml:space="preserve">Descripción: </w:t>
       </w:r>
-      <w:r>
-        <w:rPr>
-          <w:i/>
-          <w:iCs/>
-          <w:lang w:val="es-MX"/>
-        </w:rPr>
-        <w:t xml:space="preserve">Luminus ofrece servicios de desarrollo de Software totalmente personalizado para un Colegio, Clínica, Comercio </w:t>
+      <w:proofErr w:type="spellStart"/>
+      <w:r>
+        <w:rPr>
+          <w:i/>
+          <w:iCs/>
+          <w:lang w:val="es-MX"/>
+        </w:rPr>
+        <w:t>Luminus</w:t>
+      </w:r>
+      <w:proofErr w:type="spellEnd"/>
+      <w:r>
+        <w:rPr>
+          <w:i/>
+          <w:iCs/>
+          <w:lang w:val="es-MX"/>
+        </w:rPr>
+        <w:t xml:space="preserve"> ofrece servicios de desarrollo de Software totalmente personalizado para un Colegio, Clínica, Comercio </w:t>
       </w:r>
       <w:r>
         <w:rPr>
@@ -116,7 +126,63 @@
           <w:iCs/>
           <w:lang w:val="es-MX"/>
         </w:rPr>
-        <w:t>“LUMINUS, E-LEARNING, E-COMMERCE, E-HEALTH, DRIVE, PRODUCTO, CAPACIDAD, PLAN, COMPRAS, DOMINIO, HOSTING, MANTENIMIENTO, RESPONSIVE, OFERTA”</w:t>
+        <w:t>“LUMINUS, E-LEARNING, E-COMMERCE, E-HEALTH, DRIVE, PRODUCTO, CAPACIDAD, PLAN, COMPRAS, DOMINIO, HOSTING, MANTENIMIENTO, RESPONSIVE, OFERTA</w:t>
+      </w:r>
+      <w:r>
+        <w:rPr>
+          <w:i/>
+          <w:iCs/>
+          <w:lang w:val="es-MX"/>
+        </w:rPr>
+        <w:t xml:space="preserve">, </w:t>
+      </w:r>
+      <w:r>
+        <w:rPr>
+          <w:i/>
+          <w:iCs/>
+          <w:lang w:val="es-MX"/>
+        </w:rPr>
+        <w:t>MISIÓN, VISIÓN, VIDEO, INFORMATIVO, EMPRESA, COMENTARIO, E-MAIL, ENVIAR, BLOGS, SITES, ASESORIA, EMPRESARIAL, CONTRUCCIÓN, EJECUCIÓN, METAS, DIGITALIZACIÓN, NEGOCIOS, SOLUCIÓN, CLIENTE, PROYECTO, MANTENIMIENTO, CORRECTIVO, POST, DURANTE</w:t>
+      </w:r>
+      <w:r>
+        <w:rPr>
+          <w:i/>
+          <w:iCs/>
+          <w:lang w:val="es-MX"/>
+        </w:rPr>
+        <w:t xml:space="preserve">, </w:t>
+      </w:r>
+      <w:r>
+        <w:rPr>
+          <w:i/>
+          <w:iCs/>
+          <w:lang w:val="es-MX"/>
+        </w:rPr>
+        <w:t>DARK, BLUE, GREEN</w:t>
+      </w:r>
+      <w:r>
+        <w:rPr>
+          <w:i/>
+          <w:iCs/>
+          <w:lang w:val="es-MX"/>
+        </w:rPr>
+        <w:t xml:space="preserve">, </w:t>
+      </w:r>
+      <w:r>
+        <w:rPr>
+          <w:i/>
+          <w:iCs/>
+          <w:lang w:val="es-MX"/>
+        </w:rPr>
+        <w:t>PLANES, CONTENIDO, DOMINIO, HOSTING, DRIVELU, TEMAS, ESTÁNDAR, MEDIUM, PREMIUN, FREE, COMPRAR</w:t>
+      </w:r>
+      <w:r>
+        <w:rPr>
+          <w:i/>
+          <w:iCs/>
+          <w:lang w:val="es-MX"/>
+        </w:rPr>
+        <w:t>”</w:t>
       </w:r>
     </w:p>
     <w:p>
@@ -160,8 +226,18 @@
           <w:iCs/>
           <w:lang w:val="es-MX"/>
         </w:rPr>
-        <w:t>Bienvenidos a Luminus</w:t>
-      </w:r>
+        <w:t xml:space="preserve">Bienvenidos a </w:t>
+      </w:r>
+      <w:proofErr w:type="spellStart"/>
+      <w:r>
+        <w:rPr>
+          <w:i/>
+          <w:iCs/>
+          <w:lang w:val="es-MX"/>
+        </w:rPr>
+        <w:t>Luminus</w:t>
+      </w:r>
+      <w:proofErr w:type="spellEnd"/>
       <w:r>
         <w:rPr>
           <w:i/>
@@ -196,14 +272,34 @@
         </w:rPr>
         <w:t>“</w:t>
       </w:r>
-      <w:r>
-        <w:rPr>
-          <w:i/>
-          <w:iCs/>
-          <w:lang w:val="es-MX"/>
-        </w:rPr>
-        <w:t>Luminus | Index</w:t>
-      </w:r>
+      <w:proofErr w:type="spellStart"/>
+      <w:r>
+        <w:rPr>
+          <w:i/>
+          <w:iCs/>
+          <w:lang w:val="es-MX"/>
+        </w:rPr>
+        <w:t>Luminus</w:t>
+      </w:r>
+      <w:proofErr w:type="spellEnd"/>
+      <w:r>
+        <w:rPr>
+          <w:i/>
+          <w:iCs/>
+          <w:lang w:val="es-MX"/>
+        </w:rPr>
+        <w:t xml:space="preserve"> | </w:t>
+      </w:r>
+      <w:proofErr w:type="spellStart"/>
+      <w:r>
+        <w:rPr>
+          <w:i/>
+          <w:iCs/>
+          <w:lang w:val="es-MX"/>
+        </w:rPr>
+        <w:t>Index</w:t>
+      </w:r>
+      <w:proofErr w:type="spellEnd"/>
       <w:r>
         <w:rPr>
           <w:i/>
@@ -281,13 +377,23 @@
         </w:rPr>
         <w:t xml:space="preserve">Descripción: </w:t>
       </w:r>
-      <w:r>
-        <w:rPr>
-          <w:i/>
-          <w:iCs/>
-          <w:lang w:val="es-MX"/>
-        </w:rPr>
-        <w:t xml:space="preserve">Luminus ofrece servicios de desarrollo de Software totalmente personalizado para un Colegio, Clínica, Comercio </w:t>
+      <w:proofErr w:type="spellStart"/>
+      <w:r>
+        <w:rPr>
+          <w:i/>
+          <w:iCs/>
+          <w:lang w:val="es-MX"/>
+        </w:rPr>
+        <w:t>Luminus</w:t>
+      </w:r>
+      <w:proofErr w:type="spellEnd"/>
+      <w:r>
+        <w:rPr>
+          <w:i/>
+          <w:iCs/>
+          <w:lang w:val="es-MX"/>
+        </w:rPr>
+        <w:t xml:space="preserve"> ofrece servicios de desarrollo de Software totalmente personalizado para un Colegio, Clínica, Comercio </w:t>
       </w:r>
       <w:r>
         <w:rPr>
@@ -347,23 +453,7 @@
           <w:iCs/>
           <w:lang w:val="es-MX"/>
         </w:rPr>
-        <w:t>“</w:t>
-      </w:r>
-      <w:r>
-        <w:rPr>
-          <w:i/>
-          <w:iCs/>
-          <w:lang w:val="es-MX"/>
-        </w:rPr>
-        <w:t>LUMINUS, MISIÓN, VISIÓN, VIDEO, INFORMATIVO, EMPRESA, COMENTARIO, E-MAIL, ENVIAR</w:t>
-      </w:r>
-      <w:r>
-        <w:rPr>
-          <w:i/>
-          <w:iCs/>
-          <w:lang w:val="es-MX"/>
-        </w:rPr>
-        <w:t>”</w:t>
+        <w:t>“LUMINUS, E-LEARNING, E-COMMERCE, E-HEALTH, DRIVE, PRODUCTO, CAPACIDAD, PLAN, COMPRAS, DOMINIO, HOSTING, MANTENIMIENTO, RESPONSIVE, OFERTA, MISIÓN, VISIÓN, VIDEO, INFORMATIVO, EMPRESA, COMENTARIO, E-MAIL, ENVIAR, BLOGS, SITES, ASESORIA, EMPRESARIAL, CONTRUCCIÓN, EJECUCIÓN, METAS, DIGITALIZACIÓN, NEGOCIOS, SOLUCIÓN, CLIENTE, PROYECTO, MANTENIMIENTO, CORRECTIVO, POST, DURANTE, DARK, BLUE, GREEN, PLANES, CONTENIDO, DOMINIO, HOSTING, DRIVELU, TEMAS, ESTÁNDAR, MEDIUM, PREMIUN, FREE, COMPRAR”</w:t>
       </w:r>
     </w:p>
     <w:p>
@@ -393,14 +483,34 @@
         </w:rPr>
         <w:t xml:space="preserve">Agregué un h1 </w:t>
       </w:r>
-      <w:r>
-        <w:rPr>
-          <w:i/>
-          <w:iCs/>
-          <w:lang w:val="es-MX"/>
-        </w:rPr>
-        <w:t>despues del nav</w:t>
-      </w:r>
+      <w:proofErr w:type="spellStart"/>
+      <w:r>
+        <w:rPr>
+          <w:i/>
+          <w:iCs/>
+          <w:lang w:val="es-MX"/>
+        </w:rPr>
+        <w:t>despues</w:t>
+      </w:r>
+      <w:proofErr w:type="spellEnd"/>
+      <w:r>
+        <w:rPr>
+          <w:i/>
+          <w:iCs/>
+          <w:lang w:val="es-MX"/>
+        </w:rPr>
+        <w:t xml:space="preserve"> del </w:t>
+      </w:r>
+      <w:proofErr w:type="spellStart"/>
+      <w:r>
+        <w:rPr>
+          <w:i/>
+          <w:iCs/>
+          <w:lang w:val="es-MX"/>
+        </w:rPr>
+        <w:t>nav</w:t>
+      </w:r>
+      <w:proofErr w:type="spellEnd"/>
       <w:r>
         <w:rPr>
           <w:i/>
@@ -409,13 +519,23 @@
         </w:rPr>
         <w:t xml:space="preserve"> “</w:t>
       </w:r>
-      <w:r>
-        <w:rPr>
-          <w:i/>
-          <w:iCs/>
-          <w:lang w:val="es-MX"/>
-        </w:rPr>
-        <w:t>Luminus más que una empresa, tu socio</w:t>
+      <w:proofErr w:type="spellStart"/>
+      <w:r>
+        <w:rPr>
+          <w:i/>
+          <w:iCs/>
+          <w:lang w:val="es-MX"/>
+        </w:rPr>
+        <w:t>Luminus</w:t>
+      </w:r>
+      <w:proofErr w:type="spellEnd"/>
+      <w:r>
+        <w:rPr>
+          <w:i/>
+          <w:iCs/>
+          <w:lang w:val="es-MX"/>
+        </w:rPr>
+        <w:t xml:space="preserve"> más que una empresa, tu socio</w:t>
       </w:r>
       <w:r>
         <w:rPr>
@@ -451,13 +571,23 @@
         </w:rPr>
         <w:t>“</w:t>
       </w:r>
-      <w:r>
-        <w:rPr>
-          <w:i/>
-          <w:iCs/>
-          <w:lang w:val="es-MX"/>
-        </w:rPr>
-        <w:t xml:space="preserve">Luminus | </w:t>
+      <w:proofErr w:type="spellStart"/>
+      <w:r>
+        <w:rPr>
+          <w:i/>
+          <w:iCs/>
+          <w:lang w:val="es-MX"/>
+        </w:rPr>
+        <w:t>Luminus</w:t>
+      </w:r>
+      <w:proofErr w:type="spellEnd"/>
+      <w:r>
+        <w:rPr>
+          <w:i/>
+          <w:iCs/>
+          <w:lang w:val="es-MX"/>
+        </w:rPr>
+        <w:t xml:space="preserve"> | </w:t>
       </w:r>
       <w:r>
         <w:rPr>
@@ -506,17 +636,7 @@
           <w:szCs w:val="32"/>
           <w:lang w:val="es-MX"/>
         </w:rPr>
-        <w:t>servicios</w:t>
-      </w:r>
-      <w:r>
-        <w:rPr>
-          <w:b/>
-          <w:bCs/>
-          <w:sz w:val="32"/>
-          <w:szCs w:val="32"/>
-          <w:lang w:val="es-MX"/>
-        </w:rPr>
-        <w:t>a</w:t>
+        <w:t>serviciosa</w:t>
       </w:r>
       <w:r>
         <w:rPr>
@@ -554,13 +674,23 @@
         </w:rPr>
         <w:t xml:space="preserve">Descripción: </w:t>
       </w:r>
-      <w:r>
-        <w:rPr>
-          <w:i/>
-          <w:iCs/>
-          <w:lang w:val="es-MX"/>
-        </w:rPr>
-        <w:t xml:space="preserve">Luminus ofrece servicios de desarrollo de Software totalmente personalizado para un Colegio, Clínica, Comercio </w:t>
+      <w:proofErr w:type="spellStart"/>
+      <w:r>
+        <w:rPr>
+          <w:i/>
+          <w:iCs/>
+          <w:lang w:val="es-MX"/>
+        </w:rPr>
+        <w:t>Luminus</w:t>
+      </w:r>
+      <w:proofErr w:type="spellEnd"/>
+      <w:r>
+        <w:rPr>
+          <w:i/>
+          <w:iCs/>
+          <w:lang w:val="es-MX"/>
+        </w:rPr>
+        <w:t xml:space="preserve"> ofrece servicios de desarrollo de Software totalmente personalizado para un Colegio, Clínica, Comercio </w:t>
       </w:r>
       <w:r>
         <w:rPr>
@@ -620,63 +750,7 @@
           <w:iCs/>
           <w:lang w:val="es-MX"/>
         </w:rPr>
-        <w:t>“</w:t>
-      </w:r>
-      <w:r>
-        <w:rPr>
-          <w:i/>
-          <w:iCs/>
-          <w:lang w:val="es-MX"/>
-        </w:rPr>
-        <w:t>LUMINUS, SERVICIOS, PROCESO, E-LEARNING, WEB, ECOMMERCE, E-HEALTH, BLOGS, SITES, ASESORIA, EMPRESARIAL, CONTRUCCI</w:t>
-      </w:r>
-      <w:r>
-        <w:rPr>
-          <w:i/>
-          <w:iCs/>
-          <w:lang w:val="es-MX"/>
-        </w:rPr>
-        <w:t>Ó</w:t>
-      </w:r>
-      <w:r>
-        <w:rPr>
-          <w:i/>
-          <w:iCs/>
-          <w:lang w:val="es-MX"/>
-        </w:rPr>
-        <w:t>N, EJECUCI</w:t>
-      </w:r>
-      <w:r>
-        <w:rPr>
-          <w:i/>
-          <w:iCs/>
-          <w:lang w:val="es-MX"/>
-        </w:rPr>
-        <w:t>Ó</w:t>
-      </w:r>
-      <w:r>
-        <w:rPr>
-          <w:i/>
-          <w:iCs/>
-          <w:lang w:val="es-MX"/>
-        </w:rPr>
-        <w:t xml:space="preserve">N, METAS, DIGITALIZACIÓN, </w:t>
-      </w:r>
-      <w:r>
-        <w:rPr>
-          <w:i/>
-          <w:iCs/>
-          <w:lang w:val="es-MX"/>
-        </w:rPr>
-        <w:t>NEGOCIOS, SOLUCIÓN, CLIENTE, PROYECTO, MANTENIMIENTO, CORRECTIVO, POST, DURANTE</w:t>
-      </w:r>
-      <w:r>
-        <w:rPr>
-          <w:i/>
-          <w:iCs/>
-          <w:lang w:val="es-MX"/>
-        </w:rPr>
-        <w:t>”</w:t>
+        <w:t>“LUMINUS, E-LEARNING, E-COMMERCE, E-HEALTH, DRIVE, PRODUCTO, CAPACIDAD, PLAN, COMPRAS, DOMINIO, HOSTING, MANTENIMIENTO, RESPONSIVE, OFERTA, MISIÓN, VISIÓN, VIDEO, INFORMATIVO, EMPRESA, COMENTARIO, E-MAIL, ENVIAR, BLOGS, SITES, ASESORIA, EMPRESARIAL, CONTRUCCIÓN, EJECUCIÓN, METAS, DIGITALIZACIÓN, NEGOCIOS, SOLUCIÓN, CLIENTE, PROYECTO, MANTENIMIENTO, CORRECTIVO, POST, DURANTE, DARK, BLUE, GREEN, PLANES, CONTENIDO, DOMINIO, HOSTING, DRIVELU, TEMAS, ESTÁNDAR, MEDIUM, PREMIUN, FREE, COMPRAR”</w:t>
       </w:r>
     </w:p>
     <w:p>
@@ -736,8 +810,18 @@
           <w:iCs/>
           <w:lang w:val="es-MX"/>
         </w:rPr>
-        <w:t>después del nav</w:t>
-      </w:r>
+        <w:t xml:space="preserve">después del </w:t>
+      </w:r>
+      <w:proofErr w:type="spellStart"/>
+      <w:r>
+        <w:rPr>
+          <w:i/>
+          <w:iCs/>
+          <w:lang w:val="es-MX"/>
+        </w:rPr>
+        <w:t>nav</w:t>
+      </w:r>
+      <w:proofErr w:type="spellEnd"/>
       <w:r>
         <w:rPr>
           <w:i/>
@@ -788,13 +872,23 @@
         </w:rPr>
         <w:t>“</w:t>
       </w:r>
-      <w:r>
-        <w:rPr>
-          <w:i/>
-          <w:iCs/>
-          <w:lang w:val="es-MX"/>
-        </w:rPr>
-        <w:t xml:space="preserve">Luminus | </w:t>
+      <w:proofErr w:type="spellStart"/>
+      <w:r>
+        <w:rPr>
+          <w:i/>
+          <w:iCs/>
+          <w:lang w:val="es-MX"/>
+        </w:rPr>
+        <w:t>Luminus</w:t>
+      </w:r>
+      <w:proofErr w:type="spellEnd"/>
+      <w:r>
+        <w:rPr>
+          <w:i/>
+          <w:iCs/>
+          <w:lang w:val="es-MX"/>
+        </w:rPr>
+        <w:t xml:space="preserve"> | </w:t>
       </w:r>
       <w:r>
         <w:rPr>
@@ -829,6 +923,7 @@
         <w:rPr>
           <w:lang w:val="es-MX"/>
         </w:rPr>
+        <w:lastRenderedPageBreak/>
         <w:tab/>
       </w:r>
     </w:p>
@@ -910,13 +1005,23 @@
         </w:rPr>
         <w:t xml:space="preserve">Descripción: </w:t>
       </w:r>
-      <w:r>
-        <w:rPr>
-          <w:i/>
-          <w:iCs/>
-          <w:lang w:val="es-MX"/>
-        </w:rPr>
-        <w:t>Luminus ofrece servicios de desarrollo de Software totalmente personalizado para un Colegio, Clínica, Comercio Electrónico, entre otro</w:t>
+      <w:proofErr w:type="spellStart"/>
+      <w:r>
+        <w:rPr>
+          <w:i/>
+          <w:iCs/>
+          <w:lang w:val="es-MX"/>
+        </w:rPr>
+        <w:t>Luminus</w:t>
+      </w:r>
+      <w:proofErr w:type="spellEnd"/>
+      <w:r>
+        <w:rPr>
+          <w:i/>
+          <w:iCs/>
+          <w:lang w:val="es-MX"/>
+        </w:rPr>
+        <w:t xml:space="preserve"> ofrece servicios de desarrollo de Software totalmente personalizado para un Colegio, Clínica, Comercio Electrónico, entre otro</w:t>
       </w:r>
       <w:r>
         <w:rPr>
@@ -960,31 +1065,7 @@
           <w:iCs/>
           <w:lang w:val="es-MX"/>
         </w:rPr>
-        <w:t>“LUMINUS,</w:t>
-      </w:r>
-      <w:r>
-        <w:rPr>
-          <w:i/>
-          <w:iCs/>
-          <w:lang w:val="es-MX"/>
-        </w:rPr>
-        <w:t xml:space="preserve"> </w:t>
-      </w:r>
-      <w:r>
-        <w:rPr>
-          <w:i/>
-          <w:iCs/>
-          <w:lang w:val="es-MX"/>
-        </w:rPr>
-        <w:t>DISEÑOS, E-COMMERCE, DARK, BLUE, GREEN, OBTENER, DETALLES, E-HEALTH, E-LEARNING</w:t>
-      </w:r>
-      <w:r>
-        <w:rPr>
-          <w:i/>
-          <w:iCs/>
-          <w:lang w:val="es-MX"/>
-        </w:rPr>
-        <w:t>”</w:t>
+        <w:t>“LUMINUS, E-LEARNING, E-COMMERCE, E-HEALTH, DRIVE, PRODUCTO, CAPACIDAD, PLAN, COMPRAS, DOMINIO, HOSTING, MANTENIMIENTO, RESPONSIVE, OFERTA, MISIÓN, VISIÓN, VIDEO, INFORMATIVO, EMPRESA, COMENTARIO, E-MAIL, ENVIAR, BLOGS, SITES, ASESORIA, EMPRESARIAL, CONTRUCCIÓN, EJECUCIÓN, METAS, DIGITALIZACIÓN, NEGOCIOS, SOLUCIÓN, CLIENTE, PROYECTO, MANTENIMIENTO, CORRECTIVO, POST, DURANTE, DARK, BLUE, GREEN, PLANES, CONTENIDO, DOMINIO, HOSTING, DRIVELU, TEMAS, ESTÁNDAR, MEDIUM, PREMIUN, FREE, COMPRAR”</w:t>
       </w:r>
     </w:p>
     <w:p>
@@ -1012,7 +1093,25 @@
           <w:iCs/>
           <w:lang w:val="es-MX"/>
         </w:rPr>
-        <w:t>Modifiqué un h3 a h1 después del nav “</w:t>
+        <w:t xml:space="preserve">Modifiqué un h3 a h1 después del </w:t>
+      </w:r>
+      <w:proofErr w:type="spellStart"/>
+      <w:r>
+        <w:rPr>
+          <w:i/>
+          <w:iCs/>
+          <w:lang w:val="es-MX"/>
+        </w:rPr>
+        <w:t>nav</w:t>
+      </w:r>
+      <w:proofErr w:type="spellEnd"/>
+      <w:r>
+        <w:rPr>
+          <w:i/>
+          <w:iCs/>
+          <w:lang w:val="es-MX"/>
+        </w:rPr>
+        <w:t xml:space="preserve"> “</w:t>
       </w:r>
       <w:r>
         <w:rPr>
@@ -1056,13 +1155,23 @@
         </w:rPr>
         <w:t>“</w:t>
       </w:r>
-      <w:r>
-        <w:rPr>
-          <w:i/>
-          <w:iCs/>
-          <w:lang w:val="es-MX"/>
-        </w:rPr>
-        <w:t xml:space="preserve">Luminus | </w:t>
+      <w:proofErr w:type="spellStart"/>
+      <w:r>
+        <w:rPr>
+          <w:i/>
+          <w:iCs/>
+          <w:lang w:val="es-MX"/>
+        </w:rPr>
+        <w:t>Luminus</w:t>
+      </w:r>
+      <w:proofErr w:type="spellEnd"/>
+      <w:r>
+        <w:rPr>
+          <w:i/>
+          <w:iCs/>
+          <w:lang w:val="es-MX"/>
+        </w:rPr>
+        <w:t xml:space="preserve"> | </w:t>
       </w:r>
       <w:r>
         <w:rPr>
@@ -1091,7 +1200,6 @@
         <w:rPr>
           <w:lang w:val="es-MX"/>
         </w:rPr>
-        <w:lastRenderedPageBreak/>
         <w:t xml:space="preserve">En el archivo </w:t>
       </w:r>
       <w:r>
@@ -1150,13 +1258,23 @@
         </w:rPr>
         <w:t xml:space="preserve">Descripción: </w:t>
       </w:r>
-      <w:r>
-        <w:rPr>
-          <w:i/>
-          <w:iCs/>
-          <w:lang w:val="es-MX"/>
-        </w:rPr>
-        <w:t>Luminus ofrece servicios de desarrollo de Software totalmente personalizado para un Colegio, Clínica, Comercio Electrónico, entre otro</w:t>
+      <w:proofErr w:type="spellStart"/>
+      <w:r>
+        <w:rPr>
+          <w:i/>
+          <w:iCs/>
+          <w:lang w:val="es-MX"/>
+        </w:rPr>
+        <w:t>Luminus</w:t>
+      </w:r>
+      <w:proofErr w:type="spellEnd"/>
+      <w:r>
+        <w:rPr>
+          <w:i/>
+          <w:iCs/>
+          <w:lang w:val="es-MX"/>
+        </w:rPr>
+        <w:t xml:space="preserve"> ofrece servicios de desarrollo de Software totalmente personalizado para un Colegio, Clínica, Comercio Electrónico, entre otro</w:t>
       </w:r>
       <w:r>
         <w:rPr>
@@ -1192,31 +1310,23 @@
           <w:bCs/>
           <w:lang w:val="es-MX"/>
         </w:rPr>
-        <w:t xml:space="preserve">Palabras clave: </w:t>
-      </w:r>
-      <w:r>
-        <w:rPr>
-          <w:i/>
-          <w:iCs/>
-          <w:lang w:val="es-MX"/>
-        </w:rPr>
-        <w:t xml:space="preserve">“LUMINUS, </w:t>
-      </w:r>
-      <w:r>
-        <w:rPr>
-          <w:i/>
-          <w:iCs/>
-          <w:lang w:val="es-MX"/>
-        </w:rPr>
-        <w:t>PLANES, CONTENIDO, DOMINIO, HOSTING, DRIVELU, TEMAS, ESTÁNDAR, MEDIUM, PREMIUN, FREE, COMPRAR, ENVIAR, SOLICITUD</w:t>
-      </w:r>
-      <w:r>
-        <w:rPr>
-          <w:i/>
-          <w:iCs/>
-          <w:lang w:val="es-MX"/>
-        </w:rPr>
-        <w:t>”</w:t>
+        <w:t>Palabras clave:</w:t>
+      </w:r>
+      <w:r>
+        <w:rPr>
+          <w:b/>
+          <w:bCs/>
+          <w:lang w:val="es-MX"/>
+        </w:rPr>
+        <w:t xml:space="preserve"> </w:t>
+      </w:r>
+      <w:r>
+        <w:rPr>
+          <w:i/>
+          <w:iCs/>
+          <w:lang w:val="es-MX"/>
+        </w:rPr>
+        <w:t>“LUMINUS, E-LEARNING, E-COMMERCE, E-HEALTH, DRIVE, PRODUCTO, CAPACIDAD, PLAN, COMPRAS, DOMINIO, HOSTING, MANTENIMIENTO, RESPONSIVE, OFERTA, MISIÓN, VISIÓN, VIDEO, INFORMATIVO, EMPRESA, COMENTARIO, E-MAIL, ENVIAR, BLOGS, SITES, ASESORIA, EMPRESARIAL, CONTRUCCIÓN, EJECUCIÓN, METAS, DIGITALIZACIÓN, NEGOCIOS, SOLUCIÓN, CLIENTE, PROYECTO, MANTENIMIENTO, CORRECTIVO, POST, DURANTE, DARK, BLUE, GREEN, PLANES, CONTENIDO, DOMINIO, HOSTING, DRIVELU, TEMAS, ESTÁNDAR, MEDIUM, PREMIUN, FREE, COMPRAR”</w:t>
       </w:r>
     </w:p>
     <w:p>
@@ -1244,7 +1354,25 @@
           <w:iCs/>
           <w:lang w:val="es-MX"/>
         </w:rPr>
-        <w:t>Modifiqué un h3 a h1 después del nav “</w:t>
+        <w:t xml:space="preserve">Modifiqué un h3 a h1 después del </w:t>
+      </w:r>
+      <w:proofErr w:type="spellStart"/>
+      <w:r>
+        <w:rPr>
+          <w:i/>
+          <w:iCs/>
+          <w:lang w:val="es-MX"/>
+        </w:rPr>
+        <w:t>nav</w:t>
+      </w:r>
+      <w:proofErr w:type="spellEnd"/>
+      <w:r>
+        <w:rPr>
+          <w:i/>
+          <w:iCs/>
+          <w:lang w:val="es-MX"/>
+        </w:rPr>
+        <w:t xml:space="preserve"> “</w:t>
       </w:r>
       <w:r>
         <w:rPr>
@@ -1285,13 +1413,23 @@
         </w:rPr>
         <w:t>“</w:t>
       </w:r>
-      <w:r>
-        <w:rPr>
-          <w:i/>
-          <w:iCs/>
-          <w:lang w:val="es-MX"/>
-        </w:rPr>
-        <w:t xml:space="preserve">Luminus | </w:t>
+      <w:proofErr w:type="spellStart"/>
+      <w:r>
+        <w:rPr>
+          <w:i/>
+          <w:iCs/>
+          <w:lang w:val="es-MX"/>
+        </w:rPr>
+        <w:t>Luminus</w:t>
+      </w:r>
+      <w:proofErr w:type="spellEnd"/>
+      <w:r>
+        <w:rPr>
+          <w:i/>
+          <w:iCs/>
+          <w:lang w:val="es-MX"/>
+        </w:rPr>
+        <w:t xml:space="preserve"> | </w:t>
       </w:r>
       <w:r>
         <w:rPr>
@@ -1340,17 +1478,7 @@
           <w:szCs w:val="32"/>
           <w:lang w:val="es-MX"/>
         </w:rPr>
-        <w:t>contacto</w:t>
-      </w:r>
-      <w:r>
-        <w:rPr>
-          <w:b/>
-          <w:bCs/>
-          <w:sz w:val="32"/>
-          <w:szCs w:val="32"/>
-          <w:lang w:val="es-MX"/>
-        </w:rPr>
-        <w:t>a</w:t>
+        <w:t>contactoa</w:t>
       </w:r>
       <w:r>
         <w:rPr>
@@ -1388,13 +1516,23 @@
         </w:rPr>
         <w:t xml:space="preserve">Descripción: </w:t>
       </w:r>
-      <w:r>
-        <w:rPr>
-          <w:i/>
-          <w:iCs/>
-          <w:lang w:val="es-MX"/>
-        </w:rPr>
-        <w:t>Luminus ofrece servicios de desarrollo de Software totalmente personalizado para un Colegio, Clínica, Comercio Electrónico, entre otro</w:t>
+      <w:proofErr w:type="spellStart"/>
+      <w:r>
+        <w:rPr>
+          <w:i/>
+          <w:iCs/>
+          <w:lang w:val="es-MX"/>
+        </w:rPr>
+        <w:t>Luminus</w:t>
+      </w:r>
+      <w:proofErr w:type="spellEnd"/>
+      <w:r>
+        <w:rPr>
+          <w:i/>
+          <w:iCs/>
+          <w:lang w:val="es-MX"/>
+        </w:rPr>
+        <w:t xml:space="preserve"> ofrece servicios de desarrollo de Software totalmente personalizado para un Colegio, Clínica, Comercio Electrónico, entre otro</w:t>
       </w:r>
       <w:r>
         <w:rPr>
@@ -1438,31 +1576,7 @@
           <w:iCs/>
           <w:lang w:val="es-MX"/>
         </w:rPr>
-        <w:t>“</w:t>
-      </w:r>
-      <w:r>
-        <w:rPr>
-          <w:i/>
-          <w:iCs/>
-          <w:lang w:val="es-MX"/>
-        </w:rPr>
-        <w:t>LUMINUS, REGISTRATE, NOVEDADES, NOMBRE, DIRECCIÓN, CORREO, CONTRASEÑA, PROVINCIA, CIUDAD, CÓDIGO</w:t>
-      </w:r>
-      <w:r>
-        <w:rPr>
-          <w:i/>
-          <w:iCs/>
-          <w:lang w:val="es-MX"/>
-        </w:rPr>
-        <w:t>, NOVEDADES, ENVIAR, FORMULARIO</w:t>
-      </w:r>
-      <w:r>
-        <w:rPr>
-          <w:i/>
-          <w:iCs/>
-          <w:lang w:val="es-MX"/>
-        </w:rPr>
-        <w:t>”</w:t>
+        <w:t>“LUMINUS, E-LEARNING, E-COMMERCE, E-HEALTH, DRIVE, PRODUCTO, CAPACIDAD, PLAN, COMPRAS, DOMINIO, HOSTING, MANTENIMIENTO, RESPONSIVE, OFERTA, MISIÓN, VISIÓN, VIDEO, INFORMATIVO, EMPRESA, COMENTARIO, E-MAIL, ENVIAR, BLOGS, SITES, ASESORIA, EMPRESARIAL, CONTRUCCIÓN, EJECUCIÓN, METAS, DIGITALIZACIÓN, NEGOCIOS, SOLUCIÓN, CLIENTE, PROYECTO, MANTENIMIENTO, CORRECTIVO, POST, DURANTE, DARK, BLUE, GREEN, PLANES, CONTENIDO, DOMINIO, HOSTING, DRIVELU, TEMAS, ESTÁNDAR, MEDIUM, PREMIUN, FREE, COMPRAR”</w:t>
       </w:r>
     </w:p>
     <w:p>
@@ -1490,15 +1604,43 @@
           <w:iCs/>
           <w:lang w:val="es-MX"/>
         </w:rPr>
-        <w:t>Modifiqué un h3 a h1 después del nav “</w:t>
-      </w:r>
-      <w:r>
-        <w:rPr>
-          <w:i/>
-          <w:iCs/>
-          <w:lang w:val="es-MX"/>
-        </w:rPr>
-        <w:t>Registrate con nosotros para recibir novedades y más</w:t>
+        <w:t xml:space="preserve">Modifiqué un h3 a h1 después del </w:t>
+      </w:r>
+      <w:proofErr w:type="spellStart"/>
+      <w:r>
+        <w:rPr>
+          <w:i/>
+          <w:iCs/>
+          <w:lang w:val="es-MX"/>
+        </w:rPr>
+        <w:t>nav</w:t>
+      </w:r>
+      <w:proofErr w:type="spellEnd"/>
+      <w:r>
+        <w:rPr>
+          <w:i/>
+          <w:iCs/>
+          <w:lang w:val="es-MX"/>
+        </w:rPr>
+        <w:t xml:space="preserve"> “</w:t>
+      </w:r>
+      <w:proofErr w:type="spellStart"/>
+      <w:r>
+        <w:rPr>
+          <w:i/>
+          <w:iCs/>
+          <w:lang w:val="es-MX"/>
+        </w:rPr>
+        <w:t>Registrate</w:t>
+      </w:r>
+      <w:proofErr w:type="spellEnd"/>
+      <w:r>
+        <w:rPr>
+          <w:i/>
+          <w:iCs/>
+          <w:lang w:val="es-MX"/>
+        </w:rPr>
+        <w:t xml:space="preserve"> con nosotros para recibir novedades y más</w:t>
       </w:r>
       <w:r>
         <w:rPr>
@@ -1521,6 +1663,7 @@
           <w:bCs/>
           <w:lang w:val="es-MX"/>
         </w:rPr>
+        <w:lastRenderedPageBreak/>
         <w:t xml:space="preserve">Título: </w:t>
       </w:r>
       <w:r>
@@ -1529,13 +1672,23 @@
         </w:rPr>
         <w:t>“</w:t>
       </w:r>
-      <w:r>
-        <w:rPr>
-          <w:i/>
-          <w:iCs/>
-          <w:lang w:val="es-MX"/>
-        </w:rPr>
-        <w:t xml:space="preserve">Luminus | </w:t>
+      <w:proofErr w:type="spellStart"/>
+      <w:r>
+        <w:rPr>
+          <w:i/>
+          <w:iCs/>
+          <w:lang w:val="es-MX"/>
+        </w:rPr>
+        <w:t>Luminus</w:t>
+      </w:r>
+      <w:proofErr w:type="spellEnd"/>
+      <w:r>
+        <w:rPr>
+          <w:i/>
+          <w:iCs/>
+          <w:lang w:val="es-MX"/>
+        </w:rPr>
+        <w:t xml:space="preserve"> | </w:t>
       </w:r>
       <w:r>
         <w:rPr>
@@ -1565,7 +1718,7 @@
 </file>
 
 <file path=word/numbering.xml><?xml version="1.0" encoding="utf-8"?>
-<w:numbering xmlns:wpc="http://schemas.microsoft.com/office/word/2010/wordprocessingCanvas" xmlns:cx="http://schemas.microsoft.com/office/drawing/2014/chartex" xmlns:cx1="http://schemas.microsoft.com/office/drawing/2015/9/8/chartex" xmlns:cx2="http://schemas.microsoft.com/office/drawing/2015/10/21/chartex" xmlns:cx3="http://schemas.microsoft.com/office/drawing/2016/5/9/chartex" xmlns:cx4="http://schemas.microsoft.com/office/drawing/2016/5/10/chartex" xmlns:cx5="http://schemas.microsoft.com/office/drawing/2016/5/11/chartex" xmlns:cx6="http://schemas.microsoft.com/office/drawing/2016/5/12/chartex" xmlns:cx7="http://schemas.microsoft.com/office/drawing/2016/5/13/chartex" xmlns:cx8="http://schemas.microsoft.com/office/drawing/2016/5/14/chartex" xmlns:mc="http://schemas.openxmlformats.org/markup-compatibility/2006" xmlns:aink="http://schemas.microsoft.com/office/drawing/2016/ink" xmlns:am3d="http://schemas.microsoft.com/office/drawing/2017/model3d" xmlns:o="urn:schemas-microsoft-com:office:office" xmlns:r="http://schemas.openxmlformats.org/officeDocument/2006/relationships" xmlns:m="http://schemas.openxmlformats.org/officeDocument/2006/math" xmlns:v="urn:schemas-microsoft-com:vml" xmlns:wp14="http://schemas.microsoft.com/office/word/2010/wordprocessingDrawing" xmlns:wp="http://schemas.openxmlformats.org/drawingml/2006/wordprocessingDrawing" xmlns:w10="urn:schemas-microsoft-com:office:word" xmlns:w="http://schemas.openxmlformats.org/wordprocessingml/2006/main" xmlns:w14="http://schemas.microsoft.com/office/word/2010/wordml" xmlns:w15="http://schemas.microsoft.com/office/word/2012/wordml" xmlns:w16cex="http://schemas.microsoft.com/office/word/2018/wordml/cex" xmlns:w16cid="http://schemas.microsoft.com/office/word/2016/wordml/cid" xmlns:w16="http://schemas.microsoft.com/office/word/2018/wordml" xmlns:w16sdtdh="http://schemas.microsoft.com/office/word/2020/wordml/sdtdatahash" xmlns:w16se="http://schemas.microsoft.com/office/word/2015/wordml/symex" xmlns:wpg="http://schemas.microsoft.com/office/word/2010/wordprocessingGroup" xmlns:wpi="http://schemas.microsoft.com/office/word/2010/wordprocessingInk" xmlns:wne="http://schemas.microsoft.com/office/word/2006/wordml" xmlns:wps="http://schemas.microsoft.com/office/word/2010/wordprocessingShape" mc:Ignorable="w14 w15 w16se w16cid w16 w16cex w16sdtdh wp14">
+<w:numbering xmlns:wpc="http://schemas.microsoft.com/office/word/2010/wordprocessingCanvas" xmlns:cx="http://schemas.microsoft.com/office/drawing/2014/chartex" xmlns:cx1="http://schemas.microsoft.com/office/drawing/2015/9/8/chartex" xmlns:cx2="http://schemas.microsoft.com/office/drawing/2015/10/21/chartex" xmlns:cx3="http://schemas.microsoft.com/office/drawing/2016/5/9/chartex" xmlns:cx4="http://schemas.microsoft.com/office/drawing/2016/5/10/chartex" xmlns:cx5="http://schemas.microsoft.com/office/drawing/2016/5/11/chartex" xmlns:cx6="http://schemas.microsoft.com/office/drawing/2016/5/12/chartex" xmlns:cx7="http://schemas.microsoft.com/office/drawing/2016/5/13/chartex" xmlns:cx8="http://schemas.microsoft.com/office/drawing/2016/5/14/chartex" xmlns:mc="http://schemas.openxmlformats.org/markup-compatibility/2006" xmlns:aink="http://schemas.microsoft.com/office/drawing/2016/ink" xmlns:am3d="http://schemas.microsoft.com/office/drawing/2017/model3d" xmlns:o="urn:schemas-microsoft-com:office:office" xmlns:oel="http://schemas.microsoft.com/office/2019/extlst" xmlns:r="http://schemas.openxmlformats.org/officeDocument/2006/relationships" xmlns:m="http://schemas.openxmlformats.org/officeDocument/2006/math" xmlns:v="urn:schemas-microsoft-com:vml" xmlns:wp14="http://schemas.microsoft.com/office/word/2010/wordprocessingDrawing" xmlns:wp="http://schemas.openxmlformats.org/drawingml/2006/wordprocessingDrawing" xmlns:w10="urn:schemas-microsoft-com:office:word" xmlns:w="http://schemas.openxmlformats.org/wordprocessingml/2006/main" xmlns:w14="http://schemas.microsoft.com/office/word/2010/wordml" xmlns:w15="http://schemas.microsoft.com/office/word/2012/wordml" xmlns:w16cex="http://schemas.microsoft.com/office/word/2018/wordml/cex" xmlns:w16cid="http://schemas.microsoft.com/office/word/2016/wordml/cid" xmlns:w16="http://schemas.microsoft.com/office/word/2018/wordml" xmlns:w16sdtdh="http://schemas.microsoft.com/office/word/2020/wordml/sdtdatahash" xmlns:w16se="http://schemas.microsoft.com/office/word/2015/wordml/symex" xmlns:wpg="http://schemas.microsoft.com/office/word/2010/wordprocessingGroup" xmlns:wpi="http://schemas.microsoft.com/office/word/2010/wordprocessingInk" xmlns:wne="http://schemas.microsoft.com/office/word/2006/wordml" xmlns:wps="http://schemas.microsoft.com/office/word/2010/wordprocessingShape" mc:Ignorable="w14 w15 w16se w16cid w16 w16cex w16sdtdh wp14">
   <w:abstractNum w:abstractNumId="0" w15:restartNumberingAfterBreak="0">
     <w:nsid w:val="1E794B5C"/>
     <w:multiLevelType w:val="hybridMultilevel"/>

</xml_diff>